<commit_message>
Finale Version Word Zeitplanung bis zum 13.12
</commit_message>
<xml_diff>
--- a/LED-Connection.docx
+++ b/LED-Connection.docx
@@ -481,7 +481,7 @@
                 <w:sz w:val="22"/>
                 <w:szCs w:val="22"/>
               </w:rPr>
-              <w:t>6. Dezember 2019</w:t>
+              <w:t>12. Dezember 2019</w:t>
             </w:r>
             <w:r>
               <w:rPr>
@@ -4230,34 +4230,22 @@
         <w:t xml:space="preserve">ch habe einen Bildschirm </w:t>
       </w:r>
       <w:r>
-        <w:t>auf welchem von einem beliebigen Ausgabegerät das Bild ausgegeben wird</w:t>
+        <w:t>auf welchem von einem beliebigen Ausgabegerät das Bild ausgegeben wird. Zusätzlich habe ich noch eine</w:t>
       </w:r>
-      <w:proofErr w:type="gramStart"/>
       <w:r>
-        <w:t xml:space="preserve">. </w:t>
+        <w:t>n LED-Streifen in meinem Zimmer.</w:t>
       </w:r>
-      <w:proofErr w:type="gramEnd"/>
       <w:r>
-        <w:t xml:space="preserve">Zusätzlich habe ich noch </w:t>
+        <w:t xml:space="preserve"> Meine Idee ist es, diese beiden Dinge miteinander zu verbinden. Ich habe auch eine </w:t>
       </w:r>
-      <w:proofErr w:type="gramStart"/>
       <w:r>
-        <w:t xml:space="preserve">einen </w:t>
+        <w:t>Website gefunden,</w:t>
+      </w:r>
+      <w:r>
+        <w:t xml:space="preserve"> welche beschreibt wie das ganze über ein Raspberry-PI funktioniert</w:t>
       </w:r>
       <w:r>
         <w:t>.</w:t>
-      </w:r>
-      <w:proofErr w:type="gramEnd"/>
-      <w:r>
-        <w:t xml:space="preserve"> Meine Idee ist es, diese beiden Dinge miteinander zu verbinden. Ich habe auch eine </w:t>
-      </w:r>
-      <w:proofErr w:type="gramStart"/>
-      <w:r>
-        <w:t>Website gefunden</w:t>
-      </w:r>
-      <w:proofErr w:type="gramEnd"/>
-      <w:r>
-        <w:t xml:space="preserve"> welche beschreibt wie das ganze über ein Raspberry-PI funktioniert</w:t>
       </w:r>
     </w:p>
     <w:p>
@@ -4302,16 +4290,8 @@
       </w:r>
     </w:p>
     <w:p>
-      <w:proofErr w:type="spellStart"/>
       <w:r>
-        <w:rPr>
-          <w:color w:val="FF0000"/>
-        </w:rPr>
-        <w:t>todo</w:t>
-      </w:r>
-      <w:proofErr w:type="spellEnd"/>
-      <w:r>
-        <w:t xml:space="preserve"> Das</w:t>
+        <w:t>Das</w:t>
       </w:r>
       <w:r>
         <w:t xml:space="preserve"> Hauptziel ist es meine LED-Streifen mit dem </w:t>
@@ -4325,8 +4305,6 @@
       <w:r>
         <w:t xml:space="preserve"> jedem beliebigen Ausgabegerät</w:t>
       </w:r>
-      <w:bookmarkStart w:id="18" w:name="_GoBack"/>
-      <w:bookmarkEnd w:id="18"/>
       <w:r>
         <w:t xml:space="preserve"> ausgeht</w:t>
       </w:r>
@@ -4342,11 +4320,9 @@
       <w:r>
         <w:t xml:space="preserve"> welcher dafür sorgt das die LEDs </w:t>
       </w:r>
-      <w:proofErr w:type="gramStart"/>
       <w:r>
-        <w:t>angehen</w:t>
+        <w:t>angehen,</w:t>
       </w:r>
-      <w:proofErr w:type="gramEnd"/>
       <w:r>
         <w:t xml:space="preserve"> wenn ich ins Zimmer gehe.</w:t>
       </w:r>
@@ -4355,32 +4331,19 @@
       <w:pPr>
         <w:pStyle w:val="berschrift2"/>
       </w:pPr>
-      <w:bookmarkStart w:id="19" w:name="_Toc531702615"/>
+      <w:bookmarkStart w:id="18" w:name="_Toc531702615"/>
       <w:r>
         <w:t>Produktperspektive, Nutzen</w:t>
       </w:r>
-      <w:bookmarkEnd w:id="19"/>
+      <w:bookmarkEnd w:id="18"/>
     </w:p>
     <w:p>
-      <w:proofErr w:type="spellStart"/>
-      <w:r>
-        <w:rPr>
-          <w:color w:val="FF0000"/>
-        </w:rPr>
-        <w:t>todo</w:t>
-      </w:r>
-      <w:proofErr w:type="spellEnd"/>
-      <w:r>
-        <w:t xml:space="preserve"> </w:t>
-      </w:r>
       <w:r>
         <w:t xml:space="preserve">Das Ambiente im Zimmer ist direkt ganz </w:t>
       </w:r>
-      <w:proofErr w:type="gramStart"/>
       <w:r>
-        <w:t>anders</w:t>
+        <w:t>anders,</w:t>
       </w:r>
-      <w:proofErr w:type="gramEnd"/>
       <w:r>
         <w:t xml:space="preserve"> wenn das ganze Zimmer die Farbe des im Fernsehen ausgestalten hat.</w:t>
       </w:r>
@@ -4396,127 +4359,6 @@
     </w:p>
     <w:p>
       <w:pPr>
-        <w:pStyle w:val="berschrift2"/>
-      </w:pPr>
-      <w:bookmarkStart w:id="20" w:name="_Toc531702616"/>
-      <w:r>
-        <w:t>Zielkonflikte</w:t>
-      </w:r>
-      <w:bookmarkEnd w:id="20"/>
-      <w:r>
-        <w:t xml:space="preserve"> </w:t>
-      </w:r>
-    </w:p>
-    <w:p>
-      <w:proofErr w:type="spellStart"/>
-      <w:r>
-        <w:rPr>
-          <w:color w:val="FF0000"/>
-        </w:rPr>
-        <w:t>todo</w:t>
-      </w:r>
-      <w:proofErr w:type="spellEnd"/>
-      <w:r>
-        <w:t xml:space="preserve"> </w:t>
-      </w:r>
-      <w:r>
-        <w:t xml:space="preserve">Da ich der einzige bin der Wünsche an das </w:t>
-      </w:r>
-      <w:proofErr w:type="spellStart"/>
-      <w:r>
-        <w:t>ganze</w:t>
-      </w:r>
-      <w:proofErr w:type="spellEnd"/>
-      <w:r>
-        <w:t xml:space="preserve"> hat (weil ich es für mich mache) gibt es nicht einen anderen Menschen </w:t>
-      </w:r>
-      <w:proofErr w:type="gramStart"/>
-      <w:r>
-        <w:t>der widersprüchliche Wünsche</w:t>
-      </w:r>
-      <w:proofErr w:type="gramEnd"/>
-      <w:r>
-        <w:t xml:space="preserve"> äussern könnte.</w:t>
-      </w:r>
-    </w:p>
-    <w:p>
-      <w:pPr>
-        <w:pStyle w:val="berschrift2"/>
-      </w:pPr>
-      <w:bookmarkStart w:id="21" w:name="_Toc531702617"/>
-      <w:r>
-        <w:t>Abgrenzung</w:t>
-      </w:r>
-      <w:bookmarkEnd w:id="21"/>
-    </w:p>
-    <w:p>
-      <w:proofErr w:type="spellStart"/>
-      <w:r>
-        <w:rPr>
-          <w:color w:val="FF0000"/>
-        </w:rPr>
-        <w:t>todo</w:t>
-      </w:r>
-      <w:proofErr w:type="spellEnd"/>
-      <w:r>
-        <w:t xml:space="preserve">  </w:t>
-      </w:r>
-      <w:r>
-        <w:t xml:space="preserve"> </w:t>
-      </w:r>
-      <w:proofErr w:type="gramStart"/>
-      <w:r>
-        <w:t>Gibt</w:t>
-      </w:r>
-      <w:proofErr w:type="gramEnd"/>
-      <w:r>
-        <w:t xml:space="preserve"> es etwas, das man explizit </w:t>
-      </w:r>
-      <w:r>
-        <w:rPr>
-          <w:u w:val="single"/>
-        </w:rPr>
-        <w:t>n</w:t>
-      </w:r>
-      <w:r>
-        <w:rPr>
-          <w:u w:val="single"/>
-        </w:rPr>
-        <w:t>icht</w:t>
-      </w:r>
-      <w:r>
-        <w:t xml:space="preserve"> e</w:t>
-      </w:r>
-      <w:r>
-        <w:t>rreich</w:t>
-      </w:r>
-      <w:r>
-        <w:t>en möchte</w:t>
-      </w:r>
-      <w:r>
-        <w:t xml:space="preserve">/soll/will? Etwas, was das zu entwickelnde Produkt nicht können muss? </w:t>
-      </w:r>
-      <w:r>
-        <w:rPr>
-          <w:i/>
-        </w:rPr>
-        <w:t xml:space="preserve">Falls </w:t>
-      </w:r>
-      <w:r>
-        <w:rPr>
-          <w:i/>
-        </w:rPr>
-        <w:t>es Abgrenzungen gibt</w:t>
-      </w:r>
-      <w:r>
-        <w:rPr>
-          <w:i/>
-        </w:rPr>
-        <w:t>: hier notieren, sonst dieses Kapitel löschen.</w:t>
-      </w:r>
-    </w:p>
-    <w:p>
-      <w:pPr>
         <w:spacing w:after="240" w:line="240" w:lineRule="auto"/>
         <w:rPr>
           <w:b/>
@@ -4545,7 +4387,7 @@
       <w:pPr>
         <w:pStyle w:val="berschrift1"/>
       </w:pPr>
-      <w:bookmarkStart w:id="22" w:name="_Toc531702618"/>
+      <w:bookmarkStart w:id="19" w:name="_Toc531702618"/>
       <w:r>
         <w:lastRenderedPageBreak/>
         <w:t>Anforderungsana</w:t>
@@ -4556,7 +4398,7 @@
       <w:r>
         <w:t>se</w:t>
       </w:r>
-      <w:bookmarkEnd w:id="22"/>
+      <w:bookmarkEnd w:id="19"/>
       <w:r>
         <w:t xml:space="preserve"> </w:t>
       </w:r>
@@ -4573,16 +4415,16 @@
       <w:pPr>
         <w:pStyle w:val="berschrift2"/>
       </w:pPr>
-      <w:bookmarkStart w:id="23" w:name="_Toc310947178"/>
-      <w:bookmarkStart w:id="24" w:name="_Toc531702619"/>
+      <w:bookmarkStart w:id="20" w:name="_Toc310947178"/>
+      <w:bookmarkStart w:id="21" w:name="_Toc531702619"/>
       <w:r>
         <w:t>Identifizierung der Akt</w:t>
       </w:r>
-      <w:bookmarkEnd w:id="23"/>
+      <w:bookmarkEnd w:id="20"/>
       <w:r>
         <w:t>eure</w:t>
       </w:r>
-      <w:bookmarkEnd w:id="24"/>
+      <w:bookmarkEnd w:id="21"/>
       <w:r>
         <w:t xml:space="preserve"> </w:t>
       </w:r>
@@ -4650,177 +4492,27 @@
       <w:pPr>
         <w:pStyle w:val="berschrift2"/>
       </w:pPr>
-      <w:bookmarkStart w:id="25" w:name="_Toc531702620"/>
+      <w:bookmarkStart w:id="22" w:name="_Toc531702620"/>
       <w:r>
         <w:lastRenderedPageBreak/>
         <w:t>Anforderungskatalog</w:t>
       </w:r>
-      <w:bookmarkEnd w:id="25"/>
+      <w:bookmarkEnd w:id="22"/>
       <w:r>
         <w:t xml:space="preserve"> </w:t>
       </w:r>
       <w:r>
         <w:t xml:space="preserve"> </w:t>
       </w:r>
+      <w:bookmarkStart w:id="23" w:name="_GoBack"/>
+      <w:bookmarkEnd w:id="23"/>
     </w:p>
     <w:p>
       <w:pPr>
-        <w:spacing w:after="120"/>
-      </w:pPr>
-      <w:r>
-        <w:t xml:space="preserve">Der Anforderungskatalog ist eine priorisierte Liste, die alles enthält, was im zu entwickelnden Produkt enthalten sein soll. Es wird unterschieden zwischen funktionalen und nicht-funktionalen Anforderungen. </w:t>
-      </w:r>
-    </w:p>
-    <w:p>
-      <w:pPr>
-        <w:spacing w:after="120"/>
-      </w:pPr>
-      <w:r>
-        <w:t xml:space="preserve">Jede Anforderung </w:t>
-      </w:r>
-      <w:r>
-        <w:t>ist</w:t>
-      </w:r>
-      <w:r>
-        <w:t xml:space="preserve"> in Allt</w:t>
-      </w:r>
-      <w:r>
-        <w:t xml:space="preserve">agssprache, </w:t>
-      </w:r>
-      <w:r>
-        <w:t>in der Form einer "</w:t>
-      </w:r>
-      <w:r>
-        <w:t>User-Story</w:t>
-      </w:r>
-      <w:r>
-        <w:t>"</w:t>
-      </w:r>
-      <w:r>
-        <w:t xml:space="preserve">, </w:t>
-      </w:r>
-      <w:r>
-        <w:t xml:space="preserve">formuliert, mit einer ID zur späteren Identifizierung versehen sowie mittels 3 verschiedener Kategorien priorisiert: 1 = hohe </w:t>
-      </w:r>
-      <w:proofErr w:type="spellStart"/>
-      <w:r>
-        <w:t>Prorität</w:t>
-      </w:r>
-      <w:proofErr w:type="spellEnd"/>
-      <w:r>
-        <w:t xml:space="preserve">, 2 = mittlere Priorität, 3 = keine Priorität. Diese drei Prioritäten repräsentieren die Verpflichtungen </w:t>
-      </w:r>
-      <w:r>
-        <w:t>"</w:t>
-      </w:r>
-      <w:r>
-        <w:t>must</w:t>
-      </w:r>
-      <w:r>
-        <w:t>"</w:t>
-      </w:r>
-      <w:r>
-        <w:t xml:space="preserve">, </w:t>
-      </w:r>
-      <w:r>
-        <w:t>"</w:t>
-      </w:r>
-      <w:proofErr w:type="spellStart"/>
-      <w:r>
-        <w:t>should</w:t>
-      </w:r>
-      <w:proofErr w:type="spellEnd"/>
-      <w:r>
-        <w:t>"</w:t>
-      </w:r>
-      <w:r>
-        <w:t xml:space="preserve"> und </w:t>
-      </w:r>
-      <w:r>
-        <w:t>"</w:t>
-      </w:r>
-      <w:r>
-        <w:t xml:space="preserve">nice </w:t>
-      </w:r>
-      <w:proofErr w:type="spellStart"/>
-      <w:r>
-        <w:t>to</w:t>
-      </w:r>
-      <w:proofErr w:type="spellEnd"/>
-      <w:r>
-        <w:t xml:space="preserve"> </w:t>
-      </w:r>
-      <w:proofErr w:type="spellStart"/>
-      <w:r>
-        <w:t>have</w:t>
-      </w:r>
-      <w:proofErr w:type="spellEnd"/>
-      <w:r>
-        <w:t>"</w:t>
-      </w:r>
-      <w:r>
-        <w:t>.</w:t>
-      </w:r>
-    </w:p>
-    <w:p>
-      <w:pPr>
-        <w:spacing w:after="120"/>
-      </w:pPr>
-      <w:r>
-        <w:t>Im Verlauf der Zeit können neue Anforderungen hinzukommen und/oder bestehende Anforderungen</w:t>
-      </w:r>
-      <w:r>
-        <w:t xml:space="preserve"> </w:t>
-      </w:r>
-      <w:r>
-        <w:t xml:space="preserve">können wegfallen. Anforderungen, die wegfallen, sind im Dokument zu belassen und als </w:t>
-      </w:r>
-      <w:r>
-        <w:rPr>
-          <w:strike/>
-        </w:rPr>
-        <w:t>gestrichen</w:t>
-      </w:r>
-      <w:r>
-        <w:t xml:space="preserve"> zu</w:t>
-      </w:r>
-      <w:r>
-        <w:t xml:space="preserve"> </w:t>
-      </w:r>
-      <w:r>
-        <w:t>markieren.</w:t>
-      </w:r>
-    </w:p>
-    <w:p>
-      <w:pPr>
-        <w:spacing w:after="120"/>
-      </w:pPr>
-      <w:r>
-        <w:t>Hinter einer Anforderung kann ihn eckigen Klammern in der Form [Z#] eine Zusatzinformation hinterlegt</w:t>
-      </w:r>
-      <w:r>
-        <w:t xml:space="preserve"> </w:t>
-      </w:r>
-      <w:r>
-        <w:t>werden und mit [F#] bzw. [F#, F#, …] können eine oder mehrere offene Fragen referenziert werden.</w:t>
-      </w:r>
-    </w:p>
-    <w:p>
-      <w:pPr>
         <w:pStyle w:val="berschrift3"/>
       </w:pPr>
-      <w:bookmarkStart w:id="26" w:name="_Ref466297546"/>
-      <w:bookmarkStart w:id="27" w:name="_Toc531702621"/>
-      <w:bookmarkStart w:id="28" w:name="_Toc532606801"/>
-      <w:bookmarkStart w:id="29" w:name="_Toc17635195"/>
-      <w:r>
-        <w:t>A:</w:t>
-      </w:r>
-      <w:r>
-        <w:t xml:space="preserve"> Funktionale Anforderungen</w:t>
-      </w:r>
-      <w:bookmarkEnd w:id="26"/>
-      <w:bookmarkEnd w:id="27"/>
+      <w:bookmarkStart w:id="24" w:name="_Toc532606801"/>
+      <w:bookmarkStart w:id="25" w:name="_Toc17635195"/>
       <w:r>
         <w:t xml:space="preserve"> </w:t>
       </w:r>
@@ -5007,7 +4699,21 @@
                 <w:sz w:val="22"/>
                 <w:szCs w:val="22"/>
               </w:rPr>
-              <w:t xml:space="preserve">dass meine LEDs synchron zum Fernseher leuchten (farblich) </w:t>
+              <w:t>dass meine LEDs synchron zu</w:t>
+            </w:r>
+            <w:r>
+              <w:rPr>
+                <w:sz w:val="22"/>
+                <w:szCs w:val="22"/>
+              </w:rPr>
+              <w:t xml:space="preserve"> einem beliebigen Ausgabegerät z.B.</w:t>
+            </w:r>
+            <w:r>
+              <w:rPr>
+                <w:sz w:val="22"/>
+                <w:szCs w:val="22"/>
+              </w:rPr>
+              <w:t xml:space="preserve"> Fernseher leuchten (farblich) </w:t>
             </w:r>
           </w:p>
         </w:tc>
@@ -5314,555 +5020,15 @@
           </w:p>
         </w:tc>
       </w:tr>
-      <w:tr>
-        <w:tc>
-          <w:tcPr>
-            <w:tcW w:w="1696" w:type="dxa"/>
-          </w:tcPr>
-          <w:p>
-            <w:pPr>
-              <w:spacing w:after="240"/>
-              <w:rPr>
-                <w:sz w:val="22"/>
-                <w:szCs w:val="22"/>
-              </w:rPr>
-            </w:pPr>
-          </w:p>
-        </w:tc>
-        <w:tc>
-          <w:tcPr>
-            <w:tcW w:w="6171" w:type="dxa"/>
-          </w:tcPr>
-          <w:p>
-            <w:pPr>
-              <w:spacing w:after="240"/>
-              <w:rPr>
-                <w:sz w:val="22"/>
-                <w:szCs w:val="22"/>
-              </w:rPr>
-            </w:pPr>
-          </w:p>
-        </w:tc>
-        <w:tc>
-          <w:tcPr>
-            <w:tcW w:w="708" w:type="dxa"/>
-          </w:tcPr>
-          <w:p>
-            <w:pPr>
-              <w:spacing w:after="240"/>
-              <w:jc w:val="center"/>
-              <w:rPr>
-                <w:sz w:val="22"/>
-                <w:szCs w:val="22"/>
-              </w:rPr>
-            </w:pPr>
-          </w:p>
-        </w:tc>
-      </w:tr>
-      <w:tr>
-        <w:tc>
-          <w:tcPr>
-            <w:tcW w:w="1696" w:type="dxa"/>
-          </w:tcPr>
-          <w:p>
-            <w:pPr>
-              <w:spacing w:after="240"/>
-              <w:rPr>
-                <w:sz w:val="22"/>
-                <w:szCs w:val="22"/>
-              </w:rPr>
-            </w:pPr>
-          </w:p>
-        </w:tc>
-        <w:tc>
-          <w:tcPr>
-            <w:tcW w:w="6171" w:type="dxa"/>
-          </w:tcPr>
-          <w:p>
-            <w:pPr>
-              <w:spacing w:after="240"/>
-              <w:rPr>
-                <w:sz w:val="22"/>
-                <w:szCs w:val="22"/>
-              </w:rPr>
-            </w:pPr>
-          </w:p>
-        </w:tc>
-        <w:tc>
-          <w:tcPr>
-            <w:tcW w:w="708" w:type="dxa"/>
-          </w:tcPr>
-          <w:p>
-            <w:pPr>
-              <w:spacing w:after="240"/>
-              <w:jc w:val="center"/>
-              <w:rPr>
-                <w:sz w:val="22"/>
-                <w:szCs w:val="22"/>
-              </w:rPr>
-            </w:pPr>
-          </w:p>
-        </w:tc>
-      </w:tr>
     </w:tbl>
     <w:p>
       <w:pPr>
-        <w:pStyle w:val="berschrift4"/>
-      </w:pPr>
-      <w:r>
-        <w:t xml:space="preserve">Offene Fragen </w:t>
-      </w:r>
-    </w:p>
-    <w:p>
-      <w:pPr>
-        <w:pStyle w:val="berschrift4"/>
-      </w:pPr>
-      <w:r>
-        <w:t xml:space="preserve">Zusatzinformationen </w:t>
-      </w:r>
-    </w:p>
-    <w:p>
-      <w:pPr>
-        <w:spacing w:after="240"/>
-      </w:pPr>
-    </w:p>
-    <w:p>
-      <w:pPr>
         <w:pStyle w:val="berschrift3"/>
       </w:pPr>
-      <w:bookmarkStart w:id="30" w:name="_Toc531702622"/>
-      <w:r>
-        <w:lastRenderedPageBreak/>
-        <w:t>NF</w:t>
-      </w:r>
-      <w:r>
-        <w:t>: Nichtfunktionale Anforderungen</w:t>
-      </w:r>
-      <w:bookmarkEnd w:id="30"/>
       <w:r>
         <w:t xml:space="preserve"> </w:t>
       </w:r>
     </w:p>
-    <w:tbl>
-      <w:tblPr>
-        <w:tblW w:w="0" w:type="auto"/>
-        <w:tblBorders>
-          <w:top w:val="single" w:sz="4" w:space="0" w:color="auto"/>
-          <w:left w:val="single" w:sz="4" w:space="0" w:color="auto"/>
-          <w:bottom w:val="single" w:sz="4" w:space="0" w:color="auto"/>
-          <w:right w:val="single" w:sz="4" w:space="0" w:color="auto"/>
-          <w:insideH w:val="single" w:sz="4" w:space="0" w:color="auto"/>
-          <w:insideV w:val="single" w:sz="4" w:space="0" w:color="auto"/>
-        </w:tblBorders>
-        <w:tblCellMar>
-          <w:left w:w="70" w:type="dxa"/>
-          <w:right w:w="70" w:type="dxa"/>
-        </w:tblCellMar>
-        <w:tblLook w:val="0000" w:firstRow="0" w:lastRow="0" w:firstColumn="0" w:lastColumn="0" w:noHBand="0" w:noVBand="0"/>
-      </w:tblPr>
-      <w:tblGrid>
-        <w:gridCol w:w="1631"/>
-        <w:gridCol w:w="6224"/>
-        <w:gridCol w:w="720"/>
-      </w:tblGrid>
-      <w:tr>
-        <w:trPr>
-          <w:trHeight w:val="397"/>
-        </w:trPr>
-        <w:tc>
-          <w:tcPr>
-            <w:tcW w:w="1631" w:type="dxa"/>
-            <w:shd w:val="clear" w:color="auto" w:fill="D9D9D9" w:themeFill="background1" w:themeFillShade="D9"/>
-          </w:tcPr>
-          <w:p>
-            <w:pPr>
-              <w:spacing w:after="240"/>
-              <w:rPr>
-                <w:b/>
-                <w:bCs/>
-                <w:sz w:val="22"/>
-                <w:szCs w:val="22"/>
-              </w:rPr>
-            </w:pPr>
-            <w:r>
-              <w:rPr>
-                <w:b/>
-                <w:bCs/>
-                <w:sz w:val="22"/>
-                <w:szCs w:val="22"/>
-              </w:rPr>
-              <w:t>ID</w:t>
-            </w:r>
-          </w:p>
-        </w:tc>
-        <w:tc>
-          <w:tcPr>
-            <w:tcW w:w="6224" w:type="dxa"/>
-            <w:shd w:val="clear" w:color="auto" w:fill="D9D9D9" w:themeFill="background1" w:themeFillShade="D9"/>
-          </w:tcPr>
-          <w:p>
-            <w:pPr>
-              <w:spacing w:after="240"/>
-              <w:rPr>
-                <w:b/>
-                <w:bCs/>
-                <w:sz w:val="22"/>
-                <w:szCs w:val="22"/>
-              </w:rPr>
-            </w:pPr>
-            <w:r>
-              <w:rPr>
-                <w:b/>
-                <w:bCs/>
-                <w:sz w:val="22"/>
-                <w:szCs w:val="22"/>
-              </w:rPr>
-              <w:t>Anforderung</w:t>
-            </w:r>
-          </w:p>
-        </w:tc>
-        <w:tc>
-          <w:tcPr>
-            <w:tcW w:w="720" w:type="dxa"/>
-            <w:shd w:val="clear" w:color="auto" w:fill="D9D9D9" w:themeFill="background1" w:themeFillShade="D9"/>
-          </w:tcPr>
-          <w:p>
-            <w:pPr>
-              <w:spacing w:after="240"/>
-              <w:rPr>
-                <w:b/>
-                <w:bCs/>
-                <w:sz w:val="22"/>
-                <w:szCs w:val="22"/>
-              </w:rPr>
-            </w:pPr>
-            <w:proofErr w:type="spellStart"/>
-            <w:r>
-              <w:rPr>
-                <w:b/>
-                <w:bCs/>
-                <w:sz w:val="22"/>
-                <w:szCs w:val="22"/>
-              </w:rPr>
-              <w:t>Prio</w:t>
-            </w:r>
-            <w:proofErr w:type="spellEnd"/>
-          </w:p>
-        </w:tc>
-      </w:tr>
-      <w:tr>
-        <w:tc>
-          <w:tcPr>
-            <w:tcW w:w="1631" w:type="dxa"/>
-          </w:tcPr>
-          <w:p>
-            <w:pPr>
-              <w:spacing w:after="240"/>
-              <w:rPr>
-                <w:sz w:val="22"/>
-                <w:szCs w:val="22"/>
-              </w:rPr>
-            </w:pPr>
-            <w:r>
-              <w:rPr>
-                <w:sz w:val="22"/>
-                <w:szCs w:val="22"/>
-              </w:rPr>
-              <w:t>NF</w:t>
-            </w:r>
-            <w:r>
-              <w:rPr>
-                <w:sz w:val="22"/>
-                <w:szCs w:val="22"/>
-              </w:rPr>
-              <w:t>001</w:t>
-            </w:r>
-          </w:p>
-        </w:tc>
-        <w:tc>
-          <w:tcPr>
-            <w:tcW w:w="6224" w:type="dxa"/>
-          </w:tcPr>
-          <w:p>
-            <w:pPr>
-              <w:spacing w:after="240"/>
-              <w:rPr>
-                <w:sz w:val="22"/>
-                <w:szCs w:val="22"/>
-              </w:rPr>
-            </w:pPr>
-          </w:p>
-        </w:tc>
-        <w:tc>
-          <w:tcPr>
-            <w:tcW w:w="720" w:type="dxa"/>
-          </w:tcPr>
-          <w:p>
-            <w:pPr>
-              <w:spacing w:after="240"/>
-              <w:jc w:val="center"/>
-              <w:rPr>
-                <w:sz w:val="22"/>
-                <w:szCs w:val="22"/>
-              </w:rPr>
-            </w:pPr>
-            <w:r>
-              <w:rPr>
-                <w:sz w:val="22"/>
-                <w:szCs w:val="22"/>
-              </w:rPr>
-              <w:t>1</w:t>
-            </w:r>
-          </w:p>
-        </w:tc>
-      </w:tr>
-      <w:tr>
-        <w:tc>
-          <w:tcPr>
-            <w:tcW w:w="1631" w:type="dxa"/>
-          </w:tcPr>
-          <w:p>
-            <w:pPr>
-              <w:spacing w:after="240"/>
-              <w:rPr>
-                <w:sz w:val="22"/>
-                <w:szCs w:val="22"/>
-              </w:rPr>
-            </w:pPr>
-            <w:r>
-              <w:rPr>
-                <w:sz w:val="22"/>
-                <w:szCs w:val="22"/>
-              </w:rPr>
-              <w:t>NF</w:t>
-            </w:r>
-            <w:r>
-              <w:rPr>
-                <w:sz w:val="22"/>
-                <w:szCs w:val="22"/>
-              </w:rPr>
-              <w:t>002</w:t>
-            </w:r>
-          </w:p>
-        </w:tc>
-        <w:tc>
-          <w:tcPr>
-            <w:tcW w:w="6224" w:type="dxa"/>
-          </w:tcPr>
-          <w:p>
-            <w:pPr>
-              <w:spacing w:after="240"/>
-              <w:rPr>
-                <w:sz w:val="22"/>
-                <w:szCs w:val="22"/>
-              </w:rPr>
-            </w:pPr>
-          </w:p>
-        </w:tc>
-        <w:tc>
-          <w:tcPr>
-            <w:tcW w:w="720" w:type="dxa"/>
-          </w:tcPr>
-          <w:p>
-            <w:pPr>
-              <w:spacing w:after="240"/>
-              <w:jc w:val="center"/>
-              <w:rPr>
-                <w:sz w:val="22"/>
-                <w:szCs w:val="22"/>
-              </w:rPr>
-            </w:pPr>
-            <w:r>
-              <w:rPr>
-                <w:sz w:val="22"/>
-                <w:szCs w:val="22"/>
-              </w:rPr>
-              <w:t>1</w:t>
-            </w:r>
-          </w:p>
-        </w:tc>
-      </w:tr>
-      <w:tr>
-        <w:tc>
-          <w:tcPr>
-            <w:tcW w:w="1631" w:type="dxa"/>
-          </w:tcPr>
-          <w:p>
-            <w:pPr>
-              <w:spacing w:after="240"/>
-              <w:rPr>
-                <w:sz w:val="22"/>
-                <w:szCs w:val="22"/>
-              </w:rPr>
-            </w:pPr>
-          </w:p>
-        </w:tc>
-        <w:tc>
-          <w:tcPr>
-            <w:tcW w:w="6224" w:type="dxa"/>
-          </w:tcPr>
-          <w:p>
-            <w:pPr>
-              <w:spacing w:after="240"/>
-              <w:rPr>
-                <w:sz w:val="22"/>
-                <w:szCs w:val="22"/>
-              </w:rPr>
-            </w:pPr>
-          </w:p>
-        </w:tc>
-        <w:tc>
-          <w:tcPr>
-            <w:tcW w:w="720" w:type="dxa"/>
-          </w:tcPr>
-          <w:p>
-            <w:pPr>
-              <w:spacing w:after="240"/>
-              <w:jc w:val="center"/>
-              <w:rPr>
-                <w:sz w:val="22"/>
-                <w:szCs w:val="22"/>
-              </w:rPr>
-            </w:pPr>
-          </w:p>
-        </w:tc>
-      </w:tr>
-      <w:tr>
-        <w:tc>
-          <w:tcPr>
-            <w:tcW w:w="1631" w:type="dxa"/>
-          </w:tcPr>
-          <w:p>
-            <w:pPr>
-              <w:spacing w:after="240"/>
-              <w:rPr>
-                <w:sz w:val="22"/>
-                <w:szCs w:val="22"/>
-              </w:rPr>
-            </w:pPr>
-          </w:p>
-        </w:tc>
-        <w:tc>
-          <w:tcPr>
-            <w:tcW w:w="6224" w:type="dxa"/>
-          </w:tcPr>
-          <w:p>
-            <w:pPr>
-              <w:spacing w:after="240"/>
-              <w:rPr>
-                <w:sz w:val="22"/>
-                <w:szCs w:val="22"/>
-              </w:rPr>
-            </w:pPr>
-          </w:p>
-        </w:tc>
-        <w:tc>
-          <w:tcPr>
-            <w:tcW w:w="720" w:type="dxa"/>
-          </w:tcPr>
-          <w:p>
-            <w:pPr>
-              <w:spacing w:after="240"/>
-              <w:jc w:val="center"/>
-              <w:rPr>
-                <w:sz w:val="22"/>
-                <w:szCs w:val="22"/>
-              </w:rPr>
-            </w:pPr>
-          </w:p>
-        </w:tc>
-      </w:tr>
-      <w:tr>
-        <w:tc>
-          <w:tcPr>
-            <w:tcW w:w="1631" w:type="dxa"/>
-          </w:tcPr>
-          <w:p>
-            <w:pPr>
-              <w:spacing w:after="240"/>
-              <w:rPr>
-                <w:sz w:val="22"/>
-                <w:szCs w:val="22"/>
-              </w:rPr>
-            </w:pPr>
-          </w:p>
-        </w:tc>
-        <w:tc>
-          <w:tcPr>
-            <w:tcW w:w="6224" w:type="dxa"/>
-          </w:tcPr>
-          <w:p>
-            <w:pPr>
-              <w:spacing w:after="240"/>
-              <w:rPr>
-                <w:sz w:val="22"/>
-                <w:szCs w:val="22"/>
-              </w:rPr>
-            </w:pPr>
-          </w:p>
-        </w:tc>
-        <w:tc>
-          <w:tcPr>
-            <w:tcW w:w="720" w:type="dxa"/>
-          </w:tcPr>
-          <w:p>
-            <w:pPr>
-              <w:spacing w:after="240"/>
-              <w:jc w:val="center"/>
-              <w:rPr>
-                <w:sz w:val="22"/>
-                <w:szCs w:val="22"/>
-              </w:rPr>
-            </w:pPr>
-          </w:p>
-        </w:tc>
-      </w:tr>
-      <w:tr>
-        <w:tc>
-          <w:tcPr>
-            <w:tcW w:w="1631" w:type="dxa"/>
-          </w:tcPr>
-          <w:p>
-            <w:pPr>
-              <w:spacing w:after="240"/>
-              <w:rPr>
-                <w:sz w:val="22"/>
-                <w:szCs w:val="22"/>
-              </w:rPr>
-            </w:pPr>
-          </w:p>
-        </w:tc>
-        <w:tc>
-          <w:tcPr>
-            <w:tcW w:w="6224" w:type="dxa"/>
-          </w:tcPr>
-          <w:p>
-            <w:pPr>
-              <w:spacing w:after="240"/>
-              <w:rPr>
-                <w:sz w:val="22"/>
-                <w:szCs w:val="22"/>
-              </w:rPr>
-            </w:pPr>
-          </w:p>
-        </w:tc>
-        <w:tc>
-          <w:tcPr>
-            <w:tcW w:w="720" w:type="dxa"/>
-          </w:tcPr>
-          <w:p>
-            <w:pPr>
-              <w:spacing w:after="240"/>
-              <w:jc w:val="center"/>
-              <w:rPr>
-                <w:sz w:val="22"/>
-                <w:szCs w:val="22"/>
-              </w:rPr>
-            </w:pPr>
-          </w:p>
-        </w:tc>
-      </w:tr>
-    </w:tbl>
     <w:p>
       <w:pPr>
         <w:spacing w:after="240"/>
@@ -5886,1422 +5052,39 @@
     <w:p>
       <w:pPr>
         <w:pStyle w:val="berschrift1"/>
-      </w:pPr>
-      <w:bookmarkStart w:id="31" w:name="_Toc531702623"/>
+        <w:numPr>
+          <w:ilvl w:val="0"/>
+          <w:numId w:val="0"/>
+        </w:numPr>
+      </w:pPr>
+      <w:bookmarkStart w:id="26" w:name="_Toc532181727"/>
+      <w:bookmarkStart w:id="27" w:name="_Toc17635205"/>
+      <w:bookmarkEnd w:id="13"/>
+      <w:bookmarkEnd w:id="24"/>
+      <w:bookmarkEnd w:id="25"/>
+    </w:p>
+    <w:p>
+      <w:pPr>
+        <w:pStyle w:val="berschrift1"/>
+      </w:pPr>
+      <w:bookmarkStart w:id="28" w:name="_Toc531702628"/>
       <w:r>
-        <w:lastRenderedPageBreak/>
-        <w:t>Systemablaufmodelle (Aktivitäten)</w:t>
+        <w:t>Anhang</w:t>
       </w:r>
-      <w:bookmarkEnd w:id="31"/>
+      <w:bookmarkEnd w:id="28"/>
       <w:r>
         <w:t xml:space="preserve"> </w:t>
       </w:r>
     </w:p>
     <w:p>
       <w:pPr>
-        <w:spacing w:after="240"/>
-        <w:jc w:val="both"/>
-      </w:pPr>
-      <w:r>
-        <w:t>Diese</w:t>
-      </w:r>
-      <w:r>
-        <w:t>s Kapitel zeigt die wichtigsten</w:t>
-      </w:r>
-      <w:r>
-        <w:t xml:space="preserve"> und/oder komplexesten</w:t>
-      </w:r>
-      <w:r>
-        <w:t xml:space="preserve"> funktionalen Anforderungen</w:t>
-      </w:r>
-      <w:r>
-        <w:t xml:space="preserve"> in ihrem Ablauf.</w:t>
-      </w:r>
-      <w:r>
-        <w:t xml:space="preserve"> Dazu werden die einzelnen Aktivitätsschritte detailliert analysiert. </w:t>
-      </w:r>
-      <w:r>
-        <w:t>Für die Darstellung der einzelnen Aktivitätsschritte werden Aktivitä</w:t>
-      </w:r>
-      <w:r>
-        <w:t>tsdiagramme nach UML verwendet.</w:t>
-      </w:r>
-    </w:p>
-    <w:p>
-      <w:pPr>
-        <w:spacing w:after="240"/>
-        <w:jc w:val="both"/>
-        <w:rPr>
-          <w:color w:val="FF0000"/>
-        </w:rPr>
-      </w:pPr>
-      <w:proofErr w:type="spellStart"/>
-      <w:r>
-        <w:rPr>
-          <w:color w:val="FF0000"/>
-        </w:rPr>
-        <w:t>todo</w:t>
-      </w:r>
-      <w:proofErr w:type="spellEnd"/>
-      <w:r>
-        <w:rPr>
-          <w:color w:val="FF0000"/>
-        </w:rPr>
-        <w:t xml:space="preserve"> sofern hilfreich: </w:t>
-      </w:r>
-      <w:proofErr w:type="spellStart"/>
-      <w:r>
-        <w:rPr>
-          <w:color w:val="FF0000"/>
-        </w:rPr>
-        <w:t>Aktivitägendiagramme</w:t>
-      </w:r>
-      <w:proofErr w:type="spellEnd"/>
-      <w:r>
-        <w:rPr>
-          <w:color w:val="FF0000"/>
-        </w:rPr>
-        <w:t xml:space="preserve"> erstellen und hier hinterlegen</w:t>
-      </w:r>
-      <w:r>
-        <w:rPr>
-          <w:color w:val="FF0000"/>
-        </w:rPr>
-        <w:t xml:space="preserve"> (Hinweis: Es muss nicht UML sein, Flussdiagramme sind auch OK).</w:t>
-      </w:r>
-    </w:p>
-    <w:p>
-      <w:pPr>
         <w:pStyle w:val="berschrift2"/>
       </w:pPr>
-      <w:bookmarkStart w:id="32" w:name="_Toc531702624"/>
-      <w:r>
-        <w:t>Aktivität "</w:t>
-      </w:r>
-      <w:r>
-        <w:t>DVD ausleihen</w:t>
-      </w:r>
-      <w:r>
-        <w:t>"</w:t>
-      </w:r>
-      <w:bookmarkEnd w:id="32"/>
-    </w:p>
-    <w:p>
-      <w:pPr>
-        <w:spacing w:after="240"/>
-      </w:pPr>
-      <w:r>
-        <w:t>Das folgende Aktivitätsdiagramm zeigt die einzelnen Aktivitäten, die sich aus der Anforderung F.</w:t>
-      </w:r>
-      <w:r>
-        <w:t>REQ.002</w:t>
-      </w:r>
-      <w:r>
-        <w:t xml:space="preserve"> (siehe Kapitel "</w:t>
-      </w:r>
-      <w:r>
-        <w:fldChar w:fldCharType="begin"/>
-      </w:r>
-      <w:r>
-        <w:instrText xml:space="preserve"> REF _Ref466297546 \r \h </w:instrText>
-      </w:r>
-      <w:r>
-        <w:fldChar w:fldCharType="separate"/>
-      </w:r>
-      <w:r>
-        <w:t>0</w:t>
-      </w:r>
-      <w:r>
-        <w:fldChar w:fldCharType="end"/>
-      </w:r>
-      <w:r>
-        <w:t>") ergeben.</w:t>
-      </w:r>
-    </w:p>
-    <w:p>
-      <w:pPr>
-        <w:spacing w:after="240"/>
-      </w:pPr>
-      <w:r>
-        <w:rPr>
-          <w:noProof/>
-          <w:lang w:eastAsia="de-CH"/>
-        </w:rPr>
-        <w:drawing>
-          <wp:inline distT="0" distB="0" distL="0" distR="0" wp14:anchorId="7008B05A" wp14:editId="186270CC">
-            <wp:extent cx="4309533" cy="3804447"/>
-            <wp:effectExtent l="0" t="0" r="0" b="5715"/>
-            <wp:docPr id="3" name="Grafik 3"/>
-            <wp:cNvGraphicFramePr>
-              <a:graphicFrameLocks xmlns:a="http://schemas.openxmlformats.org/drawingml/2006/main" noChangeAspect="1"/>
-            </wp:cNvGraphicFramePr>
-            <a:graphic xmlns:a="http://schemas.openxmlformats.org/drawingml/2006/main">
-              <a:graphicData uri="http://schemas.openxmlformats.org/drawingml/2006/picture">
-                <pic:pic xmlns:pic="http://schemas.openxmlformats.org/drawingml/2006/picture">
-                  <pic:nvPicPr>
-                    <pic:cNvPr id="1" name=""/>
-                    <pic:cNvPicPr/>
-                  </pic:nvPicPr>
-                  <pic:blipFill>
-                    <a:blip r:embed="rId11"/>
-                    <a:stretch>
-                      <a:fillRect/>
-                    </a:stretch>
-                  </pic:blipFill>
-                  <pic:spPr>
-                    <a:xfrm>
-                      <a:off x="0" y="0"/>
-                      <a:ext cx="4340438" cy="3831730"/>
-                    </a:xfrm>
-                    <a:prstGeom prst="rect">
-                      <a:avLst/>
-                    </a:prstGeom>
-                  </pic:spPr>
-                </pic:pic>
-              </a:graphicData>
-            </a:graphic>
-          </wp:inline>
-        </w:drawing>
-      </w:r>
-    </w:p>
-    <w:p>
-      <w:pPr>
-        <w:spacing w:after="240"/>
-      </w:pPr>
-    </w:p>
-    <w:p>
-      <w:pPr>
-        <w:pStyle w:val="berschrift2"/>
-      </w:pPr>
-      <w:bookmarkStart w:id="33" w:name="_Toc531702625"/>
-      <w:r>
-        <w:t xml:space="preserve">Aktivität </w:t>
-      </w:r>
-      <w:r>
-        <w:t>«XY»</w:t>
-      </w:r>
-      <w:bookmarkEnd w:id="33"/>
-    </w:p>
-    <w:p>
-      <w:pPr>
-        <w:spacing w:after="160" w:line="259" w:lineRule="auto"/>
-        <w:rPr>
-          <w:b/>
-          <w:spacing w:val="8"/>
-          <w:sz w:val="32"/>
-          <w:szCs w:val="32"/>
-        </w:rPr>
-      </w:pPr>
-      <w:proofErr w:type="spellStart"/>
-      <w:r>
-        <w:rPr>
-          <w:color w:val="FF0000"/>
-        </w:rPr>
-        <w:t>todo</w:t>
-      </w:r>
-      <w:proofErr w:type="spellEnd"/>
-      <w:r>
-        <w:br w:type="page"/>
-      </w:r>
-    </w:p>
-    <w:p>
-      <w:pPr>
-        <w:pStyle w:val="berschrift1"/>
-      </w:pPr>
-      <w:bookmarkStart w:id="34" w:name="_Toc531702626"/>
-      <w:bookmarkStart w:id="35" w:name="_Toc532181727"/>
-      <w:bookmarkStart w:id="36" w:name="_Toc17635205"/>
-      <w:bookmarkEnd w:id="13"/>
-      <w:bookmarkEnd w:id="28"/>
-      <w:bookmarkEnd w:id="29"/>
-      <w:r>
-        <w:lastRenderedPageBreak/>
-        <w:t>Risiko-Analyse</w:t>
-      </w:r>
-      <w:bookmarkEnd w:id="34"/>
-    </w:p>
-    <w:p>
-      <w:pPr>
-        <w:jc w:val="both"/>
-      </w:pPr>
-      <w:r>
-        <w:t>Ziel</w:t>
-      </w:r>
-      <w:r>
-        <w:t xml:space="preserve"> der Risiko-Analyse </w:t>
-      </w:r>
-      <w:r>
-        <w:t xml:space="preserve">ist es, die </w:t>
-      </w:r>
-      <w:r>
-        <w:t>Kontrolle zu haben über die wesentlichen Projektrisiken während des Projektverlaufs sowie d</w:t>
-      </w:r>
-      <w:r>
-        <w:t xml:space="preserve">ie Identifizierung der grössten respektive der </w:t>
-      </w:r>
-      <w:r>
-        <w:t xml:space="preserve">schwerwiegendsten Risiken, welche dann </w:t>
-      </w:r>
-      <w:r>
-        <w:t xml:space="preserve">bei der Implementation </w:t>
-      </w:r>
-      <w:r>
-        <w:t xml:space="preserve">als erstes </w:t>
-      </w:r>
-      <w:r>
-        <w:t xml:space="preserve">angegangen/getestet werden (Greatest Risk </w:t>
-      </w:r>
-      <w:r>
-        <w:t>First).</w:t>
-      </w:r>
-    </w:p>
-    <w:p>
-      <w:pPr>
-        <w:pStyle w:val="berschrift2"/>
-      </w:pPr>
-      <w:bookmarkStart w:id="37" w:name="_Toc531702627"/>
-      <w:r>
-        <w:t>Risikokatalog</w:t>
-      </w:r>
-      <w:bookmarkEnd w:id="37"/>
-      <w:r>
-        <w:t xml:space="preserve"> </w:t>
-      </w:r>
-    </w:p>
-    <w:p>
-      <w:pPr>
-        <w:tabs>
-          <w:tab w:val="left" w:pos="3969"/>
-          <w:tab w:val="left" w:pos="5245"/>
-          <w:tab w:val="left" w:pos="6663"/>
-          <w:tab w:val="left" w:pos="8080"/>
-          <w:tab w:val="left" w:pos="9639"/>
-          <w:tab w:val="left" w:pos="11340"/>
-        </w:tabs>
-        <w:spacing w:after="120" w:line="240" w:lineRule="auto"/>
-        <w:ind w:right="113"/>
-      </w:pPr>
-      <w:r>
-        <w:t xml:space="preserve">Legende: </w:t>
-      </w:r>
-    </w:p>
-    <w:p>
-      <w:pPr>
-        <w:pStyle w:val="Listenabsatz"/>
-        <w:numPr>
-          <w:ilvl w:val="0"/>
-          <w:numId w:val="42"/>
-        </w:numPr>
-        <w:tabs>
-          <w:tab w:val="left" w:pos="3969"/>
-          <w:tab w:val="left" w:pos="5245"/>
-          <w:tab w:val="left" w:pos="6663"/>
-          <w:tab w:val="left" w:pos="8080"/>
-          <w:tab w:val="left" w:pos="9639"/>
-          <w:tab w:val="left" w:pos="11340"/>
-        </w:tabs>
-        <w:spacing w:after="0" w:line="240" w:lineRule="auto"/>
-        <w:ind w:left="714" w:right="113" w:hanging="357"/>
-      </w:pPr>
-      <w:r>
-        <w:rPr>
-          <w:b/>
-        </w:rPr>
-        <w:t>w</w:t>
-      </w:r>
-      <w:r>
-        <w:t xml:space="preserve"> = Wahrscheinlichkeit des Auftretens: 1 = null, 2 = klein, 4 = eher klein 6=mittel 8=hoch, 10 = sehr hoch, &gt;50%</w:t>
-      </w:r>
-    </w:p>
-    <w:p>
-      <w:pPr>
-        <w:pStyle w:val="Listenabsatz"/>
-        <w:numPr>
-          <w:ilvl w:val="0"/>
-          <w:numId w:val="42"/>
-        </w:numPr>
-        <w:tabs>
-          <w:tab w:val="left" w:pos="3969"/>
-          <w:tab w:val="left" w:pos="5245"/>
-          <w:tab w:val="left" w:pos="6663"/>
-          <w:tab w:val="left" w:pos="8080"/>
-          <w:tab w:val="left" w:pos="9639"/>
-          <w:tab w:val="left" w:pos="11340"/>
-        </w:tabs>
-        <w:spacing w:after="0" w:line="240" w:lineRule="auto"/>
-        <w:ind w:left="714" w:right="113" w:hanging="357"/>
-      </w:pPr>
-      <w:r>
-        <w:rPr>
-          <w:b/>
-        </w:rPr>
-        <w:t>b</w:t>
-      </w:r>
-      <w:r>
-        <w:t xml:space="preserve"> = Bedeutung der Auswirkungen: 1 keine, 3 minim, 6 signifikant, 8 schwer, 10 fatal, Abbruch</w:t>
-      </w:r>
-    </w:p>
-    <w:p>
-      <w:pPr>
-        <w:pStyle w:val="Listenabsatz"/>
-        <w:numPr>
-          <w:ilvl w:val="0"/>
-          <w:numId w:val="42"/>
-        </w:numPr>
-        <w:tabs>
-          <w:tab w:val="left" w:pos="3969"/>
-          <w:tab w:val="left" w:pos="5245"/>
-          <w:tab w:val="left" w:pos="6663"/>
-          <w:tab w:val="left" w:pos="8080"/>
-          <w:tab w:val="left" w:pos="9639"/>
-          <w:tab w:val="left" w:pos="11340"/>
-        </w:tabs>
-        <w:spacing w:after="0" w:line="240" w:lineRule="auto"/>
-        <w:ind w:left="714" w:right="113" w:hanging="357"/>
-      </w:pPr>
-      <w:r>
-        <w:rPr>
-          <w:b/>
-        </w:rPr>
-        <w:t>p</w:t>
-      </w:r>
-      <w:r>
-        <w:t xml:space="preserve"> = Prävention, Behebung, Vermeidung: 1 gratis, 3 leicht, 4 gut 90%, 6 mittel, 8 schlecht,10 unvermeidbar</w:t>
-      </w:r>
-    </w:p>
-    <w:p>
-      <w:pPr>
-        <w:tabs>
-          <w:tab w:val="left" w:pos="3969"/>
-          <w:tab w:val="left" w:pos="5245"/>
-          <w:tab w:val="left" w:pos="6663"/>
-          <w:tab w:val="left" w:pos="8080"/>
-          <w:tab w:val="left" w:pos="9639"/>
-          <w:tab w:val="left" w:pos="11340"/>
-        </w:tabs>
-        <w:spacing w:after="0" w:line="240" w:lineRule="auto"/>
-        <w:ind w:right="113"/>
-      </w:pPr>
-    </w:p>
-    <w:p>
-      <w:pPr>
-        <w:tabs>
-          <w:tab w:val="left" w:pos="3969"/>
-          <w:tab w:val="left" w:pos="5245"/>
-          <w:tab w:val="left" w:pos="6663"/>
-          <w:tab w:val="left" w:pos="8080"/>
-          <w:tab w:val="left" w:pos="9639"/>
-          <w:tab w:val="left" w:pos="11340"/>
-        </w:tabs>
-        <w:spacing w:after="0" w:line="240" w:lineRule="auto"/>
-        <w:ind w:right="113"/>
-      </w:pPr>
-      <w:r>
-        <w:t>Das grösste Risiko steht am Anfang des Katalogs, das geringste am Ende.</w:t>
-      </w:r>
-      <w:r>
-        <w:t xml:space="preserve"> </w:t>
-      </w:r>
-      <w:r>
-        <w:t xml:space="preserve"> </w:t>
-      </w:r>
-    </w:p>
-    <w:p>
-      <w:pPr>
-        <w:tabs>
-          <w:tab w:val="left" w:pos="3969"/>
-          <w:tab w:val="left" w:pos="5245"/>
-          <w:tab w:val="left" w:pos="6663"/>
-          <w:tab w:val="left" w:pos="8080"/>
-          <w:tab w:val="left" w:pos="9639"/>
-          <w:tab w:val="left" w:pos="11340"/>
-        </w:tabs>
-        <w:spacing w:after="0" w:line="240" w:lineRule="auto"/>
-        <w:ind w:right="113"/>
-      </w:pPr>
-    </w:p>
-    <w:tbl>
-      <w:tblPr>
-        <w:tblW w:w="0" w:type="auto"/>
-        <w:tblBorders>
-          <w:top w:val="single" w:sz="4" w:space="0" w:color="auto"/>
-          <w:left w:val="single" w:sz="4" w:space="0" w:color="auto"/>
-          <w:bottom w:val="single" w:sz="4" w:space="0" w:color="auto"/>
-          <w:right w:val="single" w:sz="4" w:space="0" w:color="auto"/>
-          <w:insideH w:val="single" w:sz="4" w:space="0" w:color="auto"/>
-          <w:insideV w:val="single" w:sz="4" w:space="0" w:color="auto"/>
-        </w:tblBorders>
-        <w:tblCellMar>
-          <w:left w:w="70" w:type="dxa"/>
-          <w:right w:w="70" w:type="dxa"/>
-        </w:tblCellMar>
-        <w:tblLook w:val="0000" w:firstRow="0" w:lastRow="0" w:firstColumn="0" w:lastColumn="0" w:noHBand="0" w:noVBand="0"/>
-      </w:tblPr>
-      <w:tblGrid>
-        <w:gridCol w:w="1696"/>
-        <w:gridCol w:w="4395"/>
-        <w:gridCol w:w="1275"/>
-        <w:gridCol w:w="1843"/>
-      </w:tblGrid>
-      <w:tr>
-        <w:tc>
-          <w:tcPr>
-            <w:tcW w:w="1696" w:type="dxa"/>
-            <w:shd w:val="clear" w:color="auto" w:fill="D9D9D9" w:themeFill="background1" w:themeFillShade="D9"/>
-          </w:tcPr>
-          <w:p>
-            <w:pPr>
-              <w:spacing w:after="240"/>
-              <w:rPr>
-                <w:b/>
-                <w:sz w:val="22"/>
-                <w:szCs w:val="22"/>
-              </w:rPr>
-            </w:pPr>
-            <w:proofErr w:type="spellStart"/>
-            <w:r>
-              <w:rPr>
-                <w:b/>
-                <w:sz w:val="22"/>
-                <w:szCs w:val="22"/>
-              </w:rPr>
-              <w:t>Nr</w:t>
-            </w:r>
-            <w:proofErr w:type="spellEnd"/>
-            <w:r>
-              <w:rPr>
-                <w:b/>
-                <w:sz w:val="22"/>
-                <w:szCs w:val="22"/>
-              </w:rPr>
-              <w:t>:</w:t>
-            </w:r>
-            <w:r>
-              <w:rPr>
-                <w:b/>
-                <w:sz w:val="22"/>
-                <w:szCs w:val="22"/>
-              </w:rPr>
-              <w:t xml:space="preserve"> </w:t>
-            </w:r>
-            <w:r>
-              <w:rPr>
-                <w:b/>
-                <w:sz w:val="22"/>
-                <w:szCs w:val="22"/>
-              </w:rPr>
-              <w:t>Risiko</w:t>
-            </w:r>
-          </w:p>
-        </w:tc>
-        <w:tc>
-          <w:tcPr>
-            <w:tcW w:w="4395" w:type="dxa"/>
-          </w:tcPr>
-          <w:p>
-            <w:pPr>
-              <w:spacing w:after="240"/>
-              <w:rPr>
-                <w:sz w:val="22"/>
-                <w:szCs w:val="22"/>
-              </w:rPr>
-            </w:pPr>
-            <w:r>
-              <w:rPr>
-                <w:sz w:val="22"/>
-                <w:szCs w:val="22"/>
-              </w:rPr>
-              <w:t>R</w:t>
-            </w:r>
-            <w:r>
-              <w:rPr>
-                <w:sz w:val="22"/>
-                <w:szCs w:val="22"/>
-              </w:rPr>
-              <w:t>.</w:t>
-            </w:r>
-            <w:r>
-              <w:rPr>
-                <w:sz w:val="22"/>
-                <w:szCs w:val="22"/>
-              </w:rPr>
-              <w:t xml:space="preserve">1: </w:t>
-            </w:r>
-            <w:proofErr w:type="spellStart"/>
-            <w:r>
-              <w:rPr>
-                <w:sz w:val="22"/>
-                <w:szCs w:val="22"/>
-              </w:rPr>
-              <w:t>Lorem</w:t>
-            </w:r>
-            <w:proofErr w:type="spellEnd"/>
-            <w:r>
-              <w:rPr>
-                <w:sz w:val="22"/>
-                <w:szCs w:val="22"/>
-              </w:rPr>
-              <w:t xml:space="preserve"> </w:t>
-            </w:r>
-            <w:proofErr w:type="spellStart"/>
-            <w:r>
-              <w:rPr>
-                <w:sz w:val="22"/>
-                <w:szCs w:val="22"/>
-              </w:rPr>
-              <w:t>Ipsum</w:t>
-            </w:r>
-            <w:proofErr w:type="spellEnd"/>
-          </w:p>
-        </w:tc>
-        <w:tc>
-          <w:tcPr>
-            <w:tcW w:w="1275" w:type="dxa"/>
-            <w:shd w:val="clear" w:color="auto" w:fill="D9D9D9" w:themeFill="background1" w:themeFillShade="D9"/>
-          </w:tcPr>
-          <w:p>
-            <w:pPr>
-              <w:spacing w:after="240"/>
-              <w:rPr>
-                <w:b/>
-                <w:sz w:val="22"/>
-                <w:szCs w:val="22"/>
-              </w:rPr>
-            </w:pPr>
-            <w:r>
-              <w:rPr>
-                <w:b/>
-                <w:sz w:val="22"/>
-                <w:szCs w:val="22"/>
-              </w:rPr>
-              <w:t>w * b * p</w:t>
-            </w:r>
-          </w:p>
-        </w:tc>
-        <w:tc>
-          <w:tcPr>
-            <w:tcW w:w="1843" w:type="dxa"/>
-          </w:tcPr>
-          <w:p>
-            <w:pPr>
-              <w:spacing w:after="240"/>
-              <w:rPr>
-                <w:sz w:val="22"/>
-                <w:szCs w:val="22"/>
-              </w:rPr>
-            </w:pPr>
-            <w:r>
-              <w:rPr>
-                <w:sz w:val="22"/>
-                <w:szCs w:val="22"/>
-              </w:rPr>
-              <w:t>2 * 6 * 6 (72)</w:t>
-            </w:r>
-          </w:p>
-        </w:tc>
-      </w:tr>
-      <w:tr>
-        <w:tc>
-          <w:tcPr>
-            <w:tcW w:w="1696" w:type="dxa"/>
-            <w:shd w:val="clear" w:color="auto" w:fill="D9D9D9" w:themeFill="background1" w:themeFillShade="D9"/>
-          </w:tcPr>
-          <w:p>
-            <w:pPr>
-              <w:spacing w:after="240"/>
-              <w:rPr>
-                <w:sz w:val="22"/>
-                <w:szCs w:val="22"/>
-              </w:rPr>
-            </w:pPr>
-            <w:r>
-              <w:rPr>
-                <w:sz w:val="22"/>
-                <w:szCs w:val="22"/>
-              </w:rPr>
-              <w:t>Ursache</w:t>
-            </w:r>
-          </w:p>
-        </w:tc>
-        <w:tc>
-          <w:tcPr>
-            <w:tcW w:w="7513" w:type="dxa"/>
-            <w:gridSpan w:val="3"/>
-          </w:tcPr>
-          <w:p>
-            <w:pPr>
-              <w:spacing w:after="240"/>
-              <w:rPr>
-                <w:b/>
-                <w:sz w:val="22"/>
-                <w:szCs w:val="22"/>
-              </w:rPr>
-            </w:pPr>
-          </w:p>
-        </w:tc>
-      </w:tr>
-      <w:tr>
-        <w:tc>
-          <w:tcPr>
-            <w:tcW w:w="1696" w:type="dxa"/>
-            <w:shd w:val="clear" w:color="auto" w:fill="D9D9D9" w:themeFill="background1" w:themeFillShade="D9"/>
-          </w:tcPr>
-          <w:p>
-            <w:pPr>
-              <w:spacing w:after="240"/>
-              <w:rPr>
-                <w:sz w:val="22"/>
-                <w:szCs w:val="22"/>
-              </w:rPr>
-            </w:pPr>
-            <w:r>
-              <w:rPr>
-                <w:sz w:val="22"/>
-                <w:szCs w:val="22"/>
-              </w:rPr>
-              <w:t>Folgen</w:t>
-            </w:r>
-          </w:p>
-        </w:tc>
-        <w:tc>
-          <w:tcPr>
-            <w:tcW w:w="7513" w:type="dxa"/>
-            <w:gridSpan w:val="3"/>
-          </w:tcPr>
-          <w:p>
-            <w:pPr>
-              <w:spacing w:after="240"/>
-              <w:rPr>
-                <w:b/>
-                <w:sz w:val="22"/>
-                <w:szCs w:val="22"/>
-              </w:rPr>
-            </w:pPr>
-          </w:p>
-        </w:tc>
-      </w:tr>
-      <w:tr>
-        <w:tc>
-          <w:tcPr>
-            <w:tcW w:w="1696" w:type="dxa"/>
-            <w:shd w:val="clear" w:color="auto" w:fill="D9D9D9" w:themeFill="background1" w:themeFillShade="D9"/>
-          </w:tcPr>
-          <w:p>
-            <w:pPr>
-              <w:spacing w:after="240"/>
-              <w:rPr>
-                <w:sz w:val="22"/>
-                <w:szCs w:val="22"/>
-              </w:rPr>
-            </w:pPr>
-            <w:r>
-              <w:rPr>
-                <w:sz w:val="22"/>
-                <w:szCs w:val="22"/>
-              </w:rPr>
-              <w:t>Massnahmen</w:t>
-            </w:r>
-          </w:p>
-        </w:tc>
-        <w:tc>
-          <w:tcPr>
-            <w:tcW w:w="7513" w:type="dxa"/>
-            <w:gridSpan w:val="3"/>
-          </w:tcPr>
-          <w:p>
-            <w:pPr>
-              <w:spacing w:after="240"/>
-              <w:rPr>
-                <w:b/>
-                <w:sz w:val="22"/>
-                <w:szCs w:val="22"/>
-              </w:rPr>
-            </w:pPr>
-          </w:p>
-        </w:tc>
-      </w:tr>
-    </w:tbl>
-    <w:p>
-      <w:pPr>
-        <w:tabs>
-          <w:tab w:val="left" w:pos="3969"/>
-          <w:tab w:val="left" w:pos="5245"/>
-          <w:tab w:val="left" w:pos="6663"/>
-          <w:tab w:val="left" w:pos="8080"/>
-          <w:tab w:val="left" w:pos="9639"/>
-          <w:tab w:val="left" w:pos="11340"/>
-        </w:tabs>
-        <w:spacing w:after="120" w:line="240" w:lineRule="auto"/>
-        <w:ind w:right="113"/>
-      </w:pPr>
-    </w:p>
-    <w:tbl>
-      <w:tblPr>
-        <w:tblW w:w="0" w:type="auto"/>
-        <w:tblBorders>
-          <w:top w:val="single" w:sz="4" w:space="0" w:color="auto"/>
-          <w:left w:val="single" w:sz="4" w:space="0" w:color="auto"/>
-          <w:bottom w:val="single" w:sz="4" w:space="0" w:color="auto"/>
-          <w:right w:val="single" w:sz="4" w:space="0" w:color="auto"/>
-          <w:insideH w:val="single" w:sz="4" w:space="0" w:color="auto"/>
-          <w:insideV w:val="single" w:sz="4" w:space="0" w:color="auto"/>
-        </w:tblBorders>
-        <w:tblCellMar>
-          <w:left w:w="70" w:type="dxa"/>
-          <w:right w:w="70" w:type="dxa"/>
-        </w:tblCellMar>
-        <w:tblLook w:val="0000" w:firstRow="0" w:lastRow="0" w:firstColumn="0" w:lastColumn="0" w:noHBand="0" w:noVBand="0"/>
-      </w:tblPr>
-      <w:tblGrid>
-        <w:gridCol w:w="1696"/>
-        <w:gridCol w:w="4395"/>
-        <w:gridCol w:w="1275"/>
-        <w:gridCol w:w="1843"/>
-      </w:tblGrid>
-      <w:tr>
-        <w:tc>
-          <w:tcPr>
-            <w:tcW w:w="1696" w:type="dxa"/>
-            <w:shd w:val="clear" w:color="auto" w:fill="D9D9D9" w:themeFill="background1" w:themeFillShade="D9"/>
-          </w:tcPr>
-          <w:p>
-            <w:pPr>
-              <w:spacing w:after="240"/>
-              <w:rPr>
-                <w:b/>
-                <w:sz w:val="22"/>
-                <w:szCs w:val="22"/>
-              </w:rPr>
-            </w:pPr>
-            <w:proofErr w:type="spellStart"/>
-            <w:r>
-              <w:rPr>
-                <w:b/>
-                <w:sz w:val="22"/>
-                <w:szCs w:val="22"/>
-              </w:rPr>
-              <w:t>Nr</w:t>
-            </w:r>
-            <w:proofErr w:type="spellEnd"/>
-            <w:r>
-              <w:rPr>
-                <w:b/>
-                <w:sz w:val="22"/>
-                <w:szCs w:val="22"/>
-              </w:rPr>
-              <w:t>:</w:t>
-            </w:r>
-            <w:r>
-              <w:rPr>
-                <w:b/>
-                <w:sz w:val="22"/>
-                <w:szCs w:val="22"/>
-              </w:rPr>
-              <w:t xml:space="preserve"> </w:t>
-            </w:r>
-            <w:r>
-              <w:rPr>
-                <w:b/>
-                <w:sz w:val="22"/>
-                <w:szCs w:val="22"/>
-              </w:rPr>
-              <w:t>Risiko</w:t>
-            </w:r>
-          </w:p>
-        </w:tc>
-        <w:tc>
-          <w:tcPr>
-            <w:tcW w:w="4395" w:type="dxa"/>
-          </w:tcPr>
-          <w:p>
-            <w:pPr>
-              <w:spacing w:after="240"/>
-              <w:rPr>
-                <w:sz w:val="22"/>
-                <w:szCs w:val="22"/>
-              </w:rPr>
-            </w:pPr>
-            <w:r>
-              <w:rPr>
-                <w:sz w:val="22"/>
-                <w:szCs w:val="22"/>
-              </w:rPr>
-              <w:t>R</w:t>
-            </w:r>
-            <w:r>
-              <w:rPr>
-                <w:sz w:val="22"/>
-                <w:szCs w:val="22"/>
-              </w:rPr>
-              <w:t>.</w:t>
-            </w:r>
-            <w:r>
-              <w:rPr>
-                <w:sz w:val="22"/>
-                <w:szCs w:val="22"/>
-              </w:rPr>
-              <w:t xml:space="preserve">2: </w:t>
-            </w:r>
-            <w:proofErr w:type="spellStart"/>
-            <w:r>
-              <w:rPr>
-                <w:sz w:val="22"/>
-                <w:szCs w:val="22"/>
-              </w:rPr>
-              <w:t>Lorem</w:t>
-            </w:r>
-            <w:proofErr w:type="spellEnd"/>
-            <w:r>
-              <w:rPr>
-                <w:sz w:val="22"/>
-                <w:szCs w:val="22"/>
-              </w:rPr>
-              <w:t xml:space="preserve"> </w:t>
-            </w:r>
-            <w:proofErr w:type="spellStart"/>
-            <w:r>
-              <w:rPr>
-                <w:sz w:val="22"/>
-                <w:szCs w:val="22"/>
-              </w:rPr>
-              <w:t>Ipsum</w:t>
-            </w:r>
-            <w:proofErr w:type="spellEnd"/>
-            <w:r>
-              <w:rPr>
-                <w:sz w:val="22"/>
-                <w:szCs w:val="22"/>
-              </w:rPr>
-              <w:t xml:space="preserve"> 2</w:t>
-            </w:r>
-          </w:p>
-        </w:tc>
-        <w:tc>
-          <w:tcPr>
-            <w:tcW w:w="1275" w:type="dxa"/>
-            <w:shd w:val="clear" w:color="auto" w:fill="D9D9D9" w:themeFill="background1" w:themeFillShade="D9"/>
-          </w:tcPr>
-          <w:p>
-            <w:pPr>
-              <w:spacing w:after="240"/>
-              <w:rPr>
-                <w:b/>
-                <w:sz w:val="22"/>
-                <w:szCs w:val="22"/>
-              </w:rPr>
-            </w:pPr>
-            <w:r>
-              <w:rPr>
-                <w:b/>
-                <w:sz w:val="22"/>
-                <w:szCs w:val="22"/>
-              </w:rPr>
-              <w:t>w * b * p</w:t>
-            </w:r>
-          </w:p>
-        </w:tc>
-        <w:tc>
-          <w:tcPr>
-            <w:tcW w:w="1843" w:type="dxa"/>
-          </w:tcPr>
-          <w:p>
-            <w:pPr>
-              <w:spacing w:after="240"/>
-              <w:rPr>
-                <w:sz w:val="22"/>
-                <w:szCs w:val="22"/>
-              </w:rPr>
-            </w:pPr>
-            <w:r>
-              <w:rPr>
-                <w:sz w:val="22"/>
-                <w:szCs w:val="22"/>
-              </w:rPr>
-              <w:t>2 * 6 * 6 (72)</w:t>
-            </w:r>
-          </w:p>
-        </w:tc>
-      </w:tr>
-      <w:tr>
-        <w:tc>
-          <w:tcPr>
-            <w:tcW w:w="1696" w:type="dxa"/>
-            <w:shd w:val="clear" w:color="auto" w:fill="D9D9D9" w:themeFill="background1" w:themeFillShade="D9"/>
-          </w:tcPr>
-          <w:p>
-            <w:pPr>
-              <w:spacing w:after="240"/>
-              <w:rPr>
-                <w:sz w:val="22"/>
-                <w:szCs w:val="22"/>
-              </w:rPr>
-            </w:pPr>
-            <w:r>
-              <w:rPr>
-                <w:sz w:val="22"/>
-                <w:szCs w:val="22"/>
-              </w:rPr>
-              <w:t>Ursache</w:t>
-            </w:r>
-          </w:p>
-        </w:tc>
-        <w:tc>
-          <w:tcPr>
-            <w:tcW w:w="7513" w:type="dxa"/>
-            <w:gridSpan w:val="3"/>
-          </w:tcPr>
-          <w:p>
-            <w:pPr>
-              <w:spacing w:after="240"/>
-              <w:rPr>
-                <w:b/>
-                <w:sz w:val="22"/>
-                <w:szCs w:val="22"/>
-              </w:rPr>
-            </w:pPr>
-          </w:p>
-        </w:tc>
-      </w:tr>
-      <w:tr>
-        <w:tc>
-          <w:tcPr>
-            <w:tcW w:w="1696" w:type="dxa"/>
-            <w:shd w:val="clear" w:color="auto" w:fill="D9D9D9" w:themeFill="background1" w:themeFillShade="D9"/>
-          </w:tcPr>
-          <w:p>
-            <w:pPr>
-              <w:spacing w:after="240"/>
-              <w:rPr>
-                <w:sz w:val="22"/>
-                <w:szCs w:val="22"/>
-              </w:rPr>
-            </w:pPr>
-            <w:r>
-              <w:rPr>
-                <w:sz w:val="22"/>
-                <w:szCs w:val="22"/>
-              </w:rPr>
-              <w:t>Folgen</w:t>
-            </w:r>
-          </w:p>
-        </w:tc>
-        <w:tc>
-          <w:tcPr>
-            <w:tcW w:w="7513" w:type="dxa"/>
-            <w:gridSpan w:val="3"/>
-          </w:tcPr>
-          <w:p>
-            <w:pPr>
-              <w:spacing w:after="240"/>
-              <w:rPr>
-                <w:b/>
-                <w:sz w:val="22"/>
-                <w:szCs w:val="22"/>
-              </w:rPr>
-            </w:pPr>
-          </w:p>
-        </w:tc>
-      </w:tr>
-      <w:tr>
-        <w:tc>
-          <w:tcPr>
-            <w:tcW w:w="1696" w:type="dxa"/>
-            <w:shd w:val="clear" w:color="auto" w:fill="D9D9D9" w:themeFill="background1" w:themeFillShade="D9"/>
-          </w:tcPr>
-          <w:p>
-            <w:pPr>
-              <w:spacing w:after="240"/>
-              <w:rPr>
-                <w:sz w:val="22"/>
-                <w:szCs w:val="22"/>
-              </w:rPr>
-            </w:pPr>
-            <w:r>
-              <w:rPr>
-                <w:sz w:val="22"/>
-                <w:szCs w:val="22"/>
-              </w:rPr>
-              <w:t>Massnahmen</w:t>
-            </w:r>
-          </w:p>
-        </w:tc>
-        <w:tc>
-          <w:tcPr>
-            <w:tcW w:w="7513" w:type="dxa"/>
-            <w:gridSpan w:val="3"/>
-          </w:tcPr>
-          <w:p>
-            <w:pPr>
-              <w:spacing w:after="240"/>
-              <w:rPr>
-                <w:b/>
-                <w:sz w:val="22"/>
-                <w:szCs w:val="22"/>
-              </w:rPr>
-            </w:pPr>
-          </w:p>
-        </w:tc>
-      </w:tr>
-    </w:tbl>
-    <w:p>
-      <w:pPr>
-        <w:tabs>
-          <w:tab w:val="left" w:pos="3969"/>
-          <w:tab w:val="left" w:pos="5245"/>
-          <w:tab w:val="left" w:pos="6663"/>
-          <w:tab w:val="left" w:pos="8080"/>
-          <w:tab w:val="left" w:pos="9639"/>
-          <w:tab w:val="left" w:pos="11340"/>
-        </w:tabs>
-        <w:spacing w:after="120" w:line="240" w:lineRule="auto"/>
-        <w:ind w:right="113"/>
-      </w:pPr>
-    </w:p>
-    <w:tbl>
-      <w:tblPr>
-        <w:tblW w:w="0" w:type="auto"/>
-        <w:tblBorders>
-          <w:top w:val="single" w:sz="4" w:space="0" w:color="auto"/>
-          <w:left w:val="single" w:sz="4" w:space="0" w:color="auto"/>
-          <w:bottom w:val="single" w:sz="4" w:space="0" w:color="auto"/>
-          <w:right w:val="single" w:sz="4" w:space="0" w:color="auto"/>
-          <w:insideH w:val="single" w:sz="4" w:space="0" w:color="auto"/>
-          <w:insideV w:val="single" w:sz="4" w:space="0" w:color="auto"/>
-        </w:tblBorders>
-        <w:tblCellMar>
-          <w:left w:w="70" w:type="dxa"/>
-          <w:right w:w="70" w:type="dxa"/>
-        </w:tblCellMar>
-        <w:tblLook w:val="0000" w:firstRow="0" w:lastRow="0" w:firstColumn="0" w:lastColumn="0" w:noHBand="0" w:noVBand="0"/>
-      </w:tblPr>
-      <w:tblGrid>
-        <w:gridCol w:w="1696"/>
-        <w:gridCol w:w="4395"/>
-        <w:gridCol w:w="1275"/>
-        <w:gridCol w:w="1843"/>
-      </w:tblGrid>
-      <w:tr>
-        <w:tc>
-          <w:tcPr>
-            <w:tcW w:w="1696" w:type="dxa"/>
-            <w:shd w:val="clear" w:color="auto" w:fill="D9D9D9" w:themeFill="background1" w:themeFillShade="D9"/>
-          </w:tcPr>
-          <w:p>
-            <w:pPr>
-              <w:spacing w:after="240"/>
-              <w:rPr>
-                <w:b/>
-                <w:sz w:val="22"/>
-                <w:szCs w:val="22"/>
-              </w:rPr>
-            </w:pPr>
-            <w:proofErr w:type="spellStart"/>
-            <w:r>
-              <w:rPr>
-                <w:b/>
-                <w:sz w:val="22"/>
-                <w:szCs w:val="22"/>
-              </w:rPr>
-              <w:t>Nr</w:t>
-            </w:r>
-            <w:proofErr w:type="spellEnd"/>
-            <w:r>
-              <w:rPr>
-                <w:b/>
-                <w:sz w:val="22"/>
-                <w:szCs w:val="22"/>
-              </w:rPr>
-              <w:t>:</w:t>
-            </w:r>
-            <w:r>
-              <w:rPr>
-                <w:b/>
-                <w:sz w:val="22"/>
-                <w:szCs w:val="22"/>
-              </w:rPr>
-              <w:t xml:space="preserve"> </w:t>
-            </w:r>
-            <w:r>
-              <w:rPr>
-                <w:b/>
-                <w:sz w:val="22"/>
-                <w:szCs w:val="22"/>
-              </w:rPr>
-              <w:t>Risiko</w:t>
-            </w:r>
-          </w:p>
-        </w:tc>
-        <w:tc>
-          <w:tcPr>
-            <w:tcW w:w="4395" w:type="dxa"/>
-          </w:tcPr>
-          <w:p>
-            <w:pPr>
-              <w:spacing w:after="240"/>
-              <w:rPr>
-                <w:sz w:val="22"/>
-                <w:szCs w:val="22"/>
-              </w:rPr>
-            </w:pPr>
-            <w:r>
-              <w:rPr>
-                <w:sz w:val="22"/>
-                <w:szCs w:val="22"/>
-              </w:rPr>
-              <w:t>R</w:t>
-            </w:r>
-            <w:r>
-              <w:rPr>
-                <w:sz w:val="22"/>
-                <w:szCs w:val="22"/>
-              </w:rPr>
-              <w:t>.3</w:t>
-            </w:r>
-            <w:r>
-              <w:rPr>
-                <w:sz w:val="22"/>
-                <w:szCs w:val="22"/>
-              </w:rPr>
-              <w:t xml:space="preserve">: </w:t>
-            </w:r>
-            <w:proofErr w:type="spellStart"/>
-            <w:r>
-              <w:rPr>
-                <w:sz w:val="22"/>
-                <w:szCs w:val="22"/>
-              </w:rPr>
-              <w:t>Lorem</w:t>
-            </w:r>
-            <w:proofErr w:type="spellEnd"/>
-            <w:r>
-              <w:rPr>
-                <w:sz w:val="22"/>
-                <w:szCs w:val="22"/>
-              </w:rPr>
-              <w:t xml:space="preserve"> </w:t>
-            </w:r>
-            <w:proofErr w:type="spellStart"/>
-            <w:r>
-              <w:rPr>
-                <w:sz w:val="22"/>
-                <w:szCs w:val="22"/>
-              </w:rPr>
-              <w:t>Ipsum</w:t>
-            </w:r>
-            <w:proofErr w:type="spellEnd"/>
-            <w:r>
-              <w:rPr>
-                <w:sz w:val="22"/>
-                <w:szCs w:val="22"/>
-              </w:rPr>
-              <w:t xml:space="preserve"> 2</w:t>
-            </w:r>
-          </w:p>
-        </w:tc>
-        <w:tc>
-          <w:tcPr>
-            <w:tcW w:w="1275" w:type="dxa"/>
-            <w:shd w:val="clear" w:color="auto" w:fill="D9D9D9" w:themeFill="background1" w:themeFillShade="D9"/>
-          </w:tcPr>
-          <w:p>
-            <w:pPr>
-              <w:spacing w:after="240"/>
-              <w:rPr>
-                <w:b/>
-                <w:sz w:val="22"/>
-                <w:szCs w:val="22"/>
-              </w:rPr>
-            </w:pPr>
-            <w:r>
-              <w:rPr>
-                <w:b/>
-                <w:sz w:val="22"/>
-                <w:szCs w:val="22"/>
-              </w:rPr>
-              <w:t>w * b * p</w:t>
-            </w:r>
-          </w:p>
-        </w:tc>
-        <w:tc>
-          <w:tcPr>
-            <w:tcW w:w="1843" w:type="dxa"/>
-          </w:tcPr>
-          <w:p>
-            <w:pPr>
-              <w:spacing w:after="240"/>
-              <w:rPr>
-                <w:sz w:val="22"/>
-                <w:szCs w:val="22"/>
-              </w:rPr>
-            </w:pPr>
-            <w:r>
-              <w:rPr>
-                <w:sz w:val="22"/>
-                <w:szCs w:val="22"/>
-              </w:rPr>
-              <w:t>2 * 6 * 6 (72)</w:t>
-            </w:r>
-          </w:p>
-        </w:tc>
-      </w:tr>
-      <w:tr>
-        <w:tc>
-          <w:tcPr>
-            <w:tcW w:w="1696" w:type="dxa"/>
-            <w:shd w:val="clear" w:color="auto" w:fill="D9D9D9" w:themeFill="background1" w:themeFillShade="D9"/>
-          </w:tcPr>
-          <w:p>
-            <w:pPr>
-              <w:spacing w:after="240"/>
-              <w:rPr>
-                <w:sz w:val="22"/>
-                <w:szCs w:val="22"/>
-              </w:rPr>
-            </w:pPr>
-            <w:r>
-              <w:rPr>
-                <w:sz w:val="22"/>
-                <w:szCs w:val="22"/>
-              </w:rPr>
-              <w:t>Ursache</w:t>
-            </w:r>
-          </w:p>
-        </w:tc>
-        <w:tc>
-          <w:tcPr>
-            <w:tcW w:w="7513" w:type="dxa"/>
-            <w:gridSpan w:val="3"/>
-          </w:tcPr>
-          <w:p>
-            <w:pPr>
-              <w:spacing w:after="240"/>
-              <w:rPr>
-                <w:b/>
-                <w:sz w:val="22"/>
-                <w:szCs w:val="22"/>
-              </w:rPr>
-            </w:pPr>
-          </w:p>
-        </w:tc>
-      </w:tr>
-      <w:tr>
-        <w:tc>
-          <w:tcPr>
-            <w:tcW w:w="1696" w:type="dxa"/>
-            <w:shd w:val="clear" w:color="auto" w:fill="D9D9D9" w:themeFill="background1" w:themeFillShade="D9"/>
-          </w:tcPr>
-          <w:p>
-            <w:pPr>
-              <w:spacing w:after="240"/>
-              <w:rPr>
-                <w:sz w:val="22"/>
-                <w:szCs w:val="22"/>
-              </w:rPr>
-            </w:pPr>
-            <w:r>
-              <w:rPr>
-                <w:sz w:val="22"/>
-                <w:szCs w:val="22"/>
-              </w:rPr>
-              <w:t>Folgen</w:t>
-            </w:r>
-          </w:p>
-        </w:tc>
-        <w:tc>
-          <w:tcPr>
-            <w:tcW w:w="7513" w:type="dxa"/>
-            <w:gridSpan w:val="3"/>
-          </w:tcPr>
-          <w:p>
-            <w:pPr>
-              <w:spacing w:after="240"/>
-              <w:rPr>
-                <w:b/>
-                <w:sz w:val="22"/>
-                <w:szCs w:val="22"/>
-              </w:rPr>
-            </w:pPr>
-          </w:p>
-        </w:tc>
-      </w:tr>
-      <w:tr>
-        <w:tc>
-          <w:tcPr>
-            <w:tcW w:w="1696" w:type="dxa"/>
-            <w:shd w:val="clear" w:color="auto" w:fill="D9D9D9" w:themeFill="background1" w:themeFillShade="D9"/>
-          </w:tcPr>
-          <w:p>
-            <w:pPr>
-              <w:spacing w:after="240"/>
-              <w:rPr>
-                <w:sz w:val="22"/>
-                <w:szCs w:val="22"/>
-              </w:rPr>
-            </w:pPr>
-            <w:r>
-              <w:rPr>
-                <w:sz w:val="22"/>
-                <w:szCs w:val="22"/>
-              </w:rPr>
-              <w:t>Massnahmen</w:t>
-            </w:r>
-          </w:p>
-        </w:tc>
-        <w:tc>
-          <w:tcPr>
-            <w:tcW w:w="7513" w:type="dxa"/>
-            <w:gridSpan w:val="3"/>
-          </w:tcPr>
-          <w:p>
-            <w:pPr>
-              <w:spacing w:after="240"/>
-              <w:rPr>
-                <w:b/>
-                <w:sz w:val="22"/>
-                <w:szCs w:val="22"/>
-              </w:rPr>
-            </w:pPr>
-          </w:p>
-        </w:tc>
-      </w:tr>
-    </w:tbl>
-    <w:p/>
-    <w:p>
-      <w:pPr>
-        <w:spacing w:after="240"/>
-        <w:rPr>
-          <w:spacing w:val="8"/>
-          <w:sz w:val="32"/>
-          <w:szCs w:val="32"/>
-        </w:rPr>
-      </w:pPr>
-      <w:r>
-        <w:br w:type="page"/>
-      </w:r>
-    </w:p>
-    <w:p>
-      <w:pPr>
-        <w:pStyle w:val="berschrift1"/>
-      </w:pPr>
-      <w:bookmarkStart w:id="38" w:name="_Toc531702628"/>
-      <w:r>
-        <w:lastRenderedPageBreak/>
-        <w:t>Anhang</w:t>
-      </w:r>
-      <w:bookmarkEnd w:id="38"/>
-      <w:r>
-        <w:t xml:space="preserve"> </w:t>
-      </w:r>
-    </w:p>
-    <w:p>
-      <w:pPr>
-        <w:pStyle w:val="berschrift2"/>
-      </w:pPr>
-      <w:bookmarkStart w:id="39" w:name="_Toc531702629"/>
+      <w:bookmarkStart w:id="29" w:name="_Toc531702629"/>
       <w:r>
         <w:t>Termine</w:t>
       </w:r>
-      <w:bookmarkEnd w:id="39"/>
+      <w:bookmarkEnd w:id="29"/>
     </w:p>
     <w:tbl>
       <w:tblPr>
@@ -7675,8 +5458,8 @@
           </w:p>
         </w:tc>
       </w:tr>
-      <w:bookmarkEnd w:id="35"/>
-      <w:bookmarkEnd w:id="36"/>
+      <w:bookmarkEnd w:id="26"/>
+      <w:bookmarkEnd w:id="27"/>
     </w:tbl>
     <w:p>
       <w:pPr>
@@ -7688,9 +5471,9 @@
       </w:pPr>
     </w:p>
     <w:sectPr>
-      <w:footerReference w:type="default" r:id="rId12"/>
-      <w:headerReference w:type="first" r:id="rId13"/>
-      <w:footerReference w:type="first" r:id="rId14"/>
+      <w:footerReference w:type="default" r:id="rId11"/>
+      <w:headerReference w:type="first" r:id="rId12"/>
+      <w:footerReference w:type="first" r:id="rId13"/>
       <w:pgSz w:w="11906" w:h="16838" w:code="9"/>
       <w:pgMar w:top="1588" w:right="1021" w:bottom="1588" w:left="1418" w:header="851" w:footer="680" w:gutter="0"/>
       <w:cols w:space="708"/>
@@ -28245,18 +26028,18 @@
 </file>
 
 <file path=customXml/item1.xml><?xml version="1.0" encoding="utf-8"?>
-<p:properties xmlns:p="http://schemas.microsoft.com/office/2006/metadata/properties" xmlns:xsi="http://www.w3.org/2001/XMLSchema-instance" xmlns:pc="http://schemas.microsoft.com/office/infopath/2007/PartnerControls">
-  <documentManagement/>
-</p:properties>
-</file>
-
-<file path=customXml/item2.xml><?xml version="1.0" encoding="utf-8"?>
 <?mso-contentType ?>
 <FormTemplates xmlns="http://schemas.microsoft.com/sharepoint/v3/contenttype/forms">
   <Display>DocumentLibraryForm</Display>
   <Edit>DocumentLibraryForm</Edit>
   <New>DocumentLibraryForm</New>
 </FormTemplates>
+</file>
+
+<file path=customXml/item2.xml><?xml version="1.0" encoding="utf-8"?>
+<p:properties xmlns:p="http://schemas.microsoft.com/office/2006/metadata/properties" xmlns:xsi="http://www.w3.org/2001/XMLSchema-instance" xmlns:pc="http://schemas.microsoft.com/office/infopath/2007/PartnerControls">
+  <documentManagement/>
+</p:properties>
 </file>
 
 <file path=customXml/item3.xml><?xml version="1.0" encoding="utf-8"?>
@@ -28396,18 +26179,18 @@
 </file>
 
 <file path=customXml/itemProps1.xml><?xml version="1.0" encoding="utf-8"?>
-<ds:datastoreItem xmlns:ds="http://schemas.openxmlformats.org/officeDocument/2006/customXml" ds:itemID="{58D26C09-5DCD-4EBB-AB97-E35C73EFB81C}">
+<ds:datastoreItem xmlns:ds="http://schemas.openxmlformats.org/officeDocument/2006/customXml" ds:itemID="{2FCB9DC2-A589-4DFE-93CA-D6E7C494A85B}">
   <ds:schemaRefs>
-    <ds:schemaRef ds:uri="http://schemas.microsoft.com/office/2006/metadata/properties"/>
-    <ds:schemaRef ds:uri="http://schemas.microsoft.com/office/infopath/2007/PartnerControls"/>
+    <ds:schemaRef ds:uri="http://schemas.microsoft.com/sharepoint/v3/contenttype/forms"/>
   </ds:schemaRefs>
 </ds:datastoreItem>
 </file>
 
 <file path=customXml/itemProps2.xml><?xml version="1.0" encoding="utf-8"?>
-<ds:datastoreItem xmlns:ds="http://schemas.openxmlformats.org/officeDocument/2006/customXml" ds:itemID="{2FCB9DC2-A589-4DFE-93CA-D6E7C494A85B}">
+<ds:datastoreItem xmlns:ds="http://schemas.openxmlformats.org/officeDocument/2006/customXml" ds:itemID="{58D26C09-5DCD-4EBB-AB97-E35C73EFB81C}">
   <ds:schemaRefs>
-    <ds:schemaRef ds:uri="http://schemas.microsoft.com/sharepoint/v3/contenttype/forms"/>
+    <ds:schemaRef ds:uri="http://schemas.microsoft.com/office/2006/metadata/properties"/>
+    <ds:schemaRef ds:uri="http://schemas.microsoft.com/office/infopath/2007/PartnerControls"/>
   </ds:schemaRefs>
 </ds:datastoreItem>
 </file>
@@ -28431,7 +26214,7 @@
 </file>
 
 <file path=customXml/itemProps4.xml><?xml version="1.0" encoding="utf-8"?>
-<ds:datastoreItem xmlns:ds="http://schemas.openxmlformats.org/officeDocument/2006/customXml" ds:itemID="{BC6E12B3-9096-470A-827D-E43BDA226AF4}">
+<ds:datastoreItem xmlns:ds="http://schemas.openxmlformats.org/officeDocument/2006/customXml" ds:itemID="{14CAA582-E60E-436D-A313-1BEF30C5A58B}">
   <ds:schemaRefs>
     <ds:schemaRef ds:uri="http://schemas.openxmlformats.org/officeDocument/2006/bibliography"/>
   </ds:schemaRefs>

</xml_diff>